<commit_message>
updated readme - from now on the project is set up to have agents and core as dependent projects (instead of using the jars in dep directly). The build script is only needed to (1) build the debug directory (2) to build the jar, which does use dep/
</commit_message>
<xml_diff>
--- a/NegotiatorGUI/README/README.docx
+++ b/NegotiatorGUI/README/README.docx
@@ -37,8 +37,10 @@
       <w:r>
         <w:t xml:space="preserve">This document describes how to to (re)build the Genius components. The main components are described. </w:t>
       </w:r>
-    </w:p>
-    <w:p/>
+      <w:r>
+        <w:t xml:space="preserve"> If you do not need to rebuild any components but just want to use Genius or compile agents for Genius, we recommend to use the straight genius jar file as coming with the standard Genius distribution (download from ii.tudelft.nl/genius/releases).</w:t>
+      </w:r>
+    </w:p>
     <w:p>
       <w:pPr>
         <w:pStyle w:val="Heading2"/>
@@ -70,7 +72,19 @@
         <w:fldChar w:fldCharType="end"/>
       </w:r>
       <w:r>
-        <w:t xml:space="preserve"> shows the four components of the Genius system. All components are available through svn: https://ii.tudelft.nl/svn/nego. You can also browse the sources, using </w:t>
+        <w:t xml:space="preserve"> shows the four components of the Genius system. All components are available through svn: https://ii.tudelft.nl/svn/nego</w:t>
+      </w:r>
+      <w:r>
+        <w:t>/&lt;project&gt;</w:t>
+      </w:r>
+      <w:r>
+        <w:t xml:space="preserve">. </w:t>
+      </w:r>
+      <w:r>
+        <w:t xml:space="preserve">Check out all needed projects separately. </w:t>
+      </w:r>
+      <w:r>
+        <w:t xml:space="preserve">You can also browse the sources, using </w:t>
       </w:r>
       <w:r>
         <w:t>http://ii.tudelft.nl/trac/negotiation/&lt;project&gt;</w:t>
@@ -255,17 +269,27 @@
       <w:r>
         <w:t xml:space="preserve">The various Genius components have dependencies on another, as shown in </w:t>
       </w:r>
-      <w:fldSimple w:instr=" REF _Ref366239482 \h ">
-        <w:r>
-          <w:t xml:space="preserve">Figure </w:t>
-        </w:r>
-        <w:r>
-          <w:rPr>
-            <w:noProof/>
-          </w:rPr>
-          <w:t>1</w:t>
-        </w:r>
-      </w:fldSimple>
+      <w:r>
+        <w:fldChar w:fldCharType="begin"/>
+      </w:r>
+      <w:r>
+        <w:instrText xml:space="preserve"> REF _Ref366239482 \h </w:instrText>
+      </w:r>
+      <w:r>
+        <w:fldChar w:fldCharType="separate"/>
+      </w:r>
+      <w:r>
+        <w:t xml:space="preserve">Figure </w:t>
+      </w:r>
+      <w:r>
+        <w:rPr>
+          <w:noProof/>
+        </w:rPr>
+        <w:t>1</w:t>
+      </w:r>
+      <w:r>
+        <w:fldChar w:fldCharType="end"/>
+      </w:r>
       <w:r>
         <w:t>. This means that if you change a component down the line, all higher layered components need to be updated as well, hence the "compilation circus". Therefore always start building at the bottom of the dependency graph and work upwards.</w:t>
       </w:r>
@@ -292,8 +316,8 @@
                       <a:picLocks noChangeAspect="1" noChangeArrowheads="1"/>
                     </pic:cNvPicPr>
                   </pic:nvPicPr>
-                  <ve:AlternateContent>
-                    <ve:Choice xmlns:ma="http://schemas.microsoft.com/office/mac/drawingml/2008/main" Requires="ma">
+                  <ve:AlternateContent xmlns:ma="http://schemas.microsoft.com/office/mac/drawingml/2008/main">
+                    <ve:Choice Requires="ma">
                       <pic:blipFill>
                         <a:blip r:embed="rId5"/>
                         <a:srcRect/>
@@ -302,7 +326,7 @@
                         </a:stretch>
                       </pic:blipFill>
                     </ve:Choice>
-                    <ve:Fallback>
+                    <ve:Fallback xmlns:ma="http://schemas.microsoft.com/office/mac/drawingml/2008/main" xmlns="" xmlns:mo="http://schemas.microsoft.com/office/mac/office/2008/main" xmlns:ve="http://schemas.openxmlformats.org/markup-compatibility/2006" xmlns:mv="urn:schemas-microsoft-com:mac:vml" xmlns:o="urn:schemas-microsoft-com:office:office" xmlns:r="http://schemas.openxmlformats.org/officeDocument/2006/relationships" xmlns:m="http://schemas.openxmlformats.org/officeDocument/2006/math" xmlns:v="urn:schemas-microsoft-com:vml" xmlns:wp="http://schemas.openxmlformats.org/drawingml/2006/wordprocessingDrawing" xmlns:w10="urn:schemas-microsoft-com:office:word" xmlns:w="http://schemas.openxmlformats.org/wordprocessingml/2006/main" xmlns:wne="http://schemas.microsoft.com/office/word/2006/wordml" xmlns:a="http://schemas.openxmlformats.org/drawingml/2006/main" xmlns:pic="http://schemas.openxmlformats.org/drawingml/2006/picture">
                       <pic:blipFill>
                         <a:blip r:embed="rId6"/>
                         <a:srcRect/>
@@ -797,117 +821,40 @@
     </w:p>
     <w:p>
       <w:r>
-        <w:t>Eclipse can automatically handle these component dependencies. That way, you can test run and debug your code changes without needing to do the whole recompilation circus.</w:t>
-      </w:r>
-      <w:r>
-        <w:t xml:space="preserve"> Then, you only need to run the circus when you actually need to generate the jar files (eg, for distribution).</w:t>
-      </w:r>
-    </w:p>
-    <w:p>
-      <w:r>
-        <w:t>To set up Eclipse, do the following</w:t>
-      </w:r>
-    </w:p>
-    <w:p>
-      <w:pPr>
-        <w:pStyle w:val="ListParagraph"/>
-        <w:numPr>
-          <w:ilvl w:val="0"/>
-          <w:numId w:val="1"/>
-        </w:numPr>
-      </w:pPr>
-      <w:r>
-        <w:t xml:space="preserve">download </w:t>
-      </w:r>
-      <w:r>
-        <w:t>all components</w:t>
-      </w:r>
-      <w:r>
-        <w:t xml:space="preserve"> from svn as mentioned above.</w:t>
-      </w:r>
-    </w:p>
-    <w:p>
-      <w:pPr>
-        <w:pStyle w:val="ListParagraph"/>
-        <w:numPr>
-          <w:ilvl w:val="0"/>
-          <w:numId w:val="1"/>
-        </w:numPr>
-      </w:pPr>
-      <w:r>
-        <w:t>Modify the project settings as follows</w:t>
-      </w:r>
-    </w:p>
-    <w:p>
-      <w:pPr>
-        <w:pStyle w:val="ListParagraph"/>
-        <w:numPr>
-          <w:ilvl w:val="1"/>
-          <w:numId w:val="1"/>
-        </w:numPr>
-      </w:pPr>
-      <w:r>
-        <w:t xml:space="preserve">In NegotiatorGUI component, </w:t>
-      </w:r>
-    </w:p>
-    <w:p>
-      <w:pPr>
-        <w:pStyle w:val="ListParagraph"/>
-        <w:numPr>
-          <w:ilvl w:val="2"/>
-          <w:numId w:val="1"/>
-        </w:numPr>
-      </w:pPr>
-      <w:r>
-        <w:t>remove Agents.jar and GeniusCore.jar from the Libraries (Project/Properties/Java Build Path/Libraries)</w:t>
-      </w:r>
-    </w:p>
-    <w:p>
-      <w:pPr>
-        <w:pStyle w:val="ListParagraph"/>
-        <w:numPr>
-          <w:ilvl w:val="2"/>
-          <w:numId w:val="1"/>
-        </w:numPr>
-      </w:pPr>
-      <w:r>
-        <w:t xml:space="preserve">Add project dependencies for agents/ and core/  (Project/Properties/Java Build Path/Projects). </w:t>
-      </w:r>
-    </w:p>
-    <w:p>
-      <w:pPr>
-        <w:pStyle w:val="ListParagraph"/>
-        <w:numPr>
-          <w:ilvl w:val="1"/>
-          <w:numId w:val="1"/>
-        </w:numPr>
-      </w:pPr>
-      <w:r>
-        <w:t>In agents component similarly:</w:t>
-      </w:r>
-    </w:p>
-    <w:p>
-      <w:pPr>
-        <w:pStyle w:val="ListParagraph"/>
-        <w:numPr>
-          <w:ilvl w:val="2"/>
-          <w:numId w:val="1"/>
-        </w:numPr>
-      </w:pPr>
-      <w:r>
-        <w:t>Remove GeniusCore.jar from the agents project  Libraries (Project/Properties/Java Build Path/Libraries)</w:t>
-      </w:r>
-    </w:p>
-    <w:p>
-      <w:pPr>
-        <w:pStyle w:val="ListParagraph"/>
-        <w:numPr>
-          <w:ilvl w:val="2"/>
-          <w:numId w:val="1"/>
-        </w:numPr>
-      </w:pPr>
-      <w:r>
-        <w:t xml:space="preserve">Add project dependencies for core/ (Project/Properties/Java Build Path/Projects). </w:t>
+        <w:t>Eclipse automatically handle</w:t>
+      </w:r>
+      <w:r>
+        <w:t>s</w:t>
+      </w:r>
+      <w:r>
+        <w:t xml:space="preserve"> </w:t>
+      </w:r>
+      <w:r>
+        <w:t xml:space="preserve">changes in the dependent </w:t>
+      </w:r>
+      <w:r>
+        <w:t>component</w:t>
+      </w:r>
+      <w:r>
+        <w:t>s</w:t>
+      </w:r>
+      <w:r>
+        <w:t xml:space="preserve">. </w:t>
+      </w:r>
+      <w:r>
+        <w:t>You</w:t>
+      </w:r>
+      <w:r>
+        <w:t xml:space="preserve"> can test run and debug your code changes without needing to do the whole recompilation circus.</w:t>
+      </w:r>
+      <w:r>
+        <w:t xml:space="preserve"> </w:t>
+      </w:r>
+      <w:r>
+        <w:t>Y</w:t>
+      </w:r>
+      <w:r>
+        <w:t>ou only need to run the circus when you actually need to generate the jar files (eg, for distribution).</w:t>
       </w:r>
     </w:p>
     <w:p>
@@ -918,13 +865,7 @@
         <w:t>not</w:t>
       </w:r>
       <w:r>
-        <w:t xml:space="preserve"> handle changes in domains, because these are XML files (not java code). So if you change anything here, you need to do the copy/ build actions anyway</w:t>
-      </w:r>
-      <w:r>
-        <w:t>, plus the Run/Debug preparation below</w:t>
-      </w:r>
-      <w:r>
-        <w:t>.</w:t>
+        <w:t xml:space="preserve"> handle changes in domains, because these are XML files (not java code). So if you change anything here, you need to do the copy/ build actions anyway.</w:t>
       </w:r>
     </w:p>
     <w:p>
@@ -932,13 +873,6 @@
         <w:t>For quick testing of changes in domains, you can also edit your runtime profiles (typically in NegotiationGUI/debug) manually.</w:t>
       </w:r>
     </w:p>
-    <w:p/>
-    <w:p>
-      <w:r>
-        <w:t>You still have to follow the "Debugging with Eclipse" steps below.</w:t>
-      </w:r>
-    </w:p>
-    <w:p/>
     <w:p>
       <w:pPr>
         <w:pStyle w:val="Heading2"/>

</xml_diff>

<commit_message>
#1509 fix doc, core jar delivery now to different directory.
</commit_message>
<xml_diff>
--- a/NegotiatorGUI/README/README.docx
+++ b/NegotiatorGUI/README/README.docx
@@ -316,8 +316,8 @@
                       <a:picLocks noChangeAspect="1" noChangeArrowheads="1"/>
                     </pic:cNvPicPr>
                   </pic:nvPicPr>
-                  <ve:AlternateContent>
-                    <ve:Choice xmlns:ma="http://schemas.microsoft.com/office/mac/drawingml/2008/main" Requires="ma">
+                  <ve:AlternateContent xmlns:ma="http://schemas.microsoft.com/office/mac/drawingml/2008/main">
+                    <ve:Choice Requires="ma">
                       <pic:blipFill>
                         <a:blip r:embed="rId5"/>
                         <a:srcRect/>
@@ -326,7 +326,7 @@
                         </a:stretch>
                       </pic:blipFill>
                     </ve:Choice>
-                    <ve:Fallback>
+                    <ve:Fallback xmlns:pic="http://schemas.openxmlformats.org/drawingml/2006/picture" xmlns:a="http://schemas.openxmlformats.org/drawingml/2006/main" xmlns:wne="http://schemas.microsoft.com/office/word/2006/wordml" xmlns:w="http://schemas.openxmlformats.org/wordprocessingml/2006/main" xmlns:w10="urn:schemas-microsoft-com:office:word" xmlns:wp="http://schemas.openxmlformats.org/drawingml/2006/wordprocessingDrawing" xmlns:v="urn:schemas-microsoft-com:vml" xmlns:m="http://schemas.openxmlformats.org/officeDocument/2006/math" xmlns:r="http://schemas.openxmlformats.org/officeDocument/2006/relationships" xmlns:o="urn:schemas-microsoft-com:office:office" xmlns:mv="urn:schemas-microsoft-com:mac:vml" xmlns:ve="http://schemas.openxmlformats.org/markup-compatibility/2006" xmlns:mo="http://schemas.microsoft.com/office/mac/office/2008/main" xmlns="">
                       <pic:blipFill>
                         <a:blip r:embed="rId6"/>
                         <a:srcRect/>
@@ -489,14 +489,15 @@
         <w:tblLook w:val="00BF"/>
       </w:tblPr>
       <w:tblGrid>
-        <w:gridCol w:w="1824"/>
-        <w:gridCol w:w="2562"/>
-        <w:gridCol w:w="3102"/>
+        <w:gridCol w:w="1792"/>
+        <w:gridCol w:w="2081"/>
+        <w:gridCol w:w="2466"/>
+        <w:gridCol w:w="2891"/>
       </w:tblGrid>
       <w:tr>
         <w:tc>
           <w:tcPr>
-            <w:tcW w:w="1824" w:type="dxa"/>
+            <w:tcW w:w="1792" w:type="dxa"/>
           </w:tcPr>
           <w:p>
             <w:pPr>
@@ -516,7 +517,7 @@
         </w:tc>
         <w:tc>
           <w:tcPr>
-            <w:tcW w:w="2562" w:type="dxa"/>
+            <w:tcW w:w="2081" w:type="dxa"/>
           </w:tcPr>
           <w:p>
             <w:pPr>
@@ -530,13 +531,33 @@
               <w:rPr>
                 <w:b/>
               </w:rPr>
-              <w:t>build delivers in component/target/</w:t>
-            </w:r>
-          </w:p>
-        </w:tc>
-        <w:tc>
-          <w:tcPr>
-            <w:tcW w:w="3102" w:type="dxa"/>
+              <w:t>build delivery directory</w:t>
+            </w:r>
+          </w:p>
+        </w:tc>
+        <w:tc>
+          <w:tcPr>
+            <w:tcW w:w="2466" w:type="dxa"/>
+          </w:tcPr>
+          <w:p>
+            <w:pPr>
+              <w:keepNext/>
+              <w:keepLines/>
+              <w:rPr>
+                <w:b/>
+              </w:rPr>
+            </w:pPr>
+            <w:r>
+              <w:rPr>
+                <w:b/>
+              </w:rPr>
+              <w:t>delivered jars</w:t>
+            </w:r>
+          </w:p>
+        </w:tc>
+        <w:tc>
+          <w:tcPr>
+            <w:tcW w:w="2891" w:type="dxa"/>
           </w:tcPr>
           <w:p>
             <w:pPr>
@@ -564,7 +585,7 @@
       <w:tr>
         <w:tc>
           <w:tcPr>
-            <w:tcW w:w="1824" w:type="dxa"/>
+            <w:tcW w:w="1792" w:type="dxa"/>
           </w:tcPr>
           <w:p>
             <w:pPr>
@@ -578,7 +599,21 @@
         </w:tc>
         <w:tc>
           <w:tcPr>
-            <w:tcW w:w="2562" w:type="dxa"/>
+            <w:tcW w:w="2081" w:type="dxa"/>
+          </w:tcPr>
+          <w:p>
+            <w:pPr>
+              <w:keepNext/>
+              <w:keepLines/>
+            </w:pPr>
+            <w:r>
+              <w:t>/build</w:t>
+            </w:r>
+          </w:p>
+        </w:tc>
+        <w:tc>
+          <w:tcPr>
+            <w:tcW w:w="2466" w:type="dxa"/>
           </w:tcPr>
           <w:p>
             <w:pPr>
@@ -610,7 +645,7 @@
         </w:tc>
         <w:tc>
           <w:tcPr>
-            <w:tcW w:w="3102" w:type="dxa"/>
+            <w:tcW w:w="2891" w:type="dxa"/>
           </w:tcPr>
           <w:p>
             <w:pPr>
@@ -638,7 +673,7 @@
       <w:tr>
         <w:tc>
           <w:tcPr>
-            <w:tcW w:w="1824" w:type="dxa"/>
+            <w:tcW w:w="1792" w:type="dxa"/>
           </w:tcPr>
           <w:p>
             <w:pPr>
@@ -652,7 +687,21 @@
         </w:tc>
         <w:tc>
           <w:tcPr>
-            <w:tcW w:w="2562" w:type="dxa"/>
+            <w:tcW w:w="2081" w:type="dxa"/>
+          </w:tcPr>
+          <w:p>
+            <w:pPr>
+              <w:keepNext/>
+              <w:keepLines/>
+            </w:pPr>
+            <w:r>
+              <w:t>/target</w:t>
+            </w:r>
+          </w:p>
+        </w:tc>
+        <w:tc>
+          <w:tcPr>
+            <w:tcW w:w="2466" w:type="dxa"/>
           </w:tcPr>
           <w:p>
             <w:pPr>
@@ -693,7 +742,7 @@
         </w:tc>
         <w:tc>
           <w:tcPr>
-            <w:tcW w:w="3102" w:type="dxa"/>
+            <w:tcW w:w="2891" w:type="dxa"/>
           </w:tcPr>
           <w:p>
             <w:pPr>
@@ -712,7 +761,7 @@
       <w:tr>
         <w:tc>
           <w:tcPr>
-            <w:tcW w:w="1824" w:type="dxa"/>
+            <w:tcW w:w="1792" w:type="dxa"/>
           </w:tcPr>
           <w:p>
             <w:pPr>
@@ -726,7 +775,21 @@
         </w:tc>
         <w:tc>
           <w:tcPr>
-            <w:tcW w:w="2562" w:type="dxa"/>
+            <w:tcW w:w="2081" w:type="dxa"/>
+          </w:tcPr>
+          <w:p>
+            <w:pPr>
+              <w:keepNext/>
+              <w:keepLines/>
+            </w:pPr>
+            <w:r>
+              <w:t>/target</w:t>
+            </w:r>
+          </w:p>
+        </w:tc>
+        <w:tc>
+          <w:tcPr>
+            <w:tcW w:w="2466" w:type="dxa"/>
           </w:tcPr>
           <w:p>
             <w:pPr>
@@ -749,7 +812,7 @@
         </w:tc>
         <w:tc>
           <w:tcPr>
-            <w:tcW w:w="3102" w:type="dxa"/>
+            <w:tcW w:w="2891" w:type="dxa"/>
           </w:tcPr>
           <w:p>
             <w:pPr>
@@ -768,7 +831,7 @@
       <w:tr>
         <w:tc>
           <w:tcPr>
-            <w:tcW w:w="1824" w:type="dxa"/>
+            <w:tcW w:w="1792" w:type="dxa"/>
           </w:tcPr>
           <w:p>
             <w:pPr>
@@ -782,7 +845,21 @@
         </w:tc>
         <w:tc>
           <w:tcPr>
-            <w:tcW w:w="2562" w:type="dxa"/>
+            <w:tcW w:w="2081" w:type="dxa"/>
+          </w:tcPr>
+          <w:p>
+            <w:pPr>
+              <w:keepNext/>
+              <w:keepLines/>
+            </w:pPr>
+            <w:r>
+              <w:t>/garget</w:t>
+            </w:r>
+          </w:p>
+        </w:tc>
+        <w:tc>
+          <w:tcPr>
+            <w:tcW w:w="2466" w:type="dxa"/>
           </w:tcPr>
           <w:p>
             <w:pPr>
@@ -805,7 +882,7 @@
         </w:tc>
         <w:tc>
           <w:tcPr>
-            <w:tcW w:w="3102" w:type="dxa"/>
+            <w:tcW w:w="2891" w:type="dxa"/>
           </w:tcPr>
           <w:p>
             <w:pPr>

</xml_diff>